<commit_message>
Se especifico la seguridad Bulk Insert para generar Nuevo Citi
</commit_message>
<xml_diff>
--- a/doc/181227 Instructivo de Instalación y Configuración de Localización Argentina GP v100 modificicaciones by Lina Toro.docx
+++ b/doc/181227 Instructivo de Instalación y Configuración de Localización Argentina GP v100 modificicaciones by Lina Toro.docx
@@ -1196,18 +1196,7 @@
                 <w:sz w:val="24"/>
                 <w:lang w:val="es-ES"/>
               </w:rPr>
-              <w:t xml:space="preserve"> e</w:t>
-            </w:r>
-            <w:bookmarkStart w:id="2" w:name="_GoBack"/>
-            <w:bookmarkEnd w:id="2"/>
-            <w:r>
-              <w:rPr>
-                <w:rFonts w:ascii="Calibri" w:hAnsi="Calibri"/>
-                <w:color w:val="000000"/>
-                <w:sz w:val="24"/>
-                <w:lang w:val="es-ES"/>
-              </w:rPr>
-              <w:t xml:space="preserve"> Integración de </w:t>
+              <w:t xml:space="preserve"> e Integración de </w:t>
             </w:r>
             <w:proofErr w:type="spellStart"/>
             <w:r>
@@ -2042,7 +2031,7 @@
           <w:sz w:val="32"/>
         </w:rPr>
       </w:pPr>
-      <w:bookmarkStart w:id="3" w:name="_Toc532226251"/>
+      <w:bookmarkStart w:id="2" w:name="_Toc532226251"/>
       <w:proofErr w:type="spellStart"/>
       <w:r>
         <w:rPr>
@@ -2053,7 +2042,7 @@
         <w:lastRenderedPageBreak/>
         <w:t>Introducción</w:t>
       </w:r>
-      <w:bookmarkEnd w:id="3"/>
+      <w:bookmarkEnd w:id="2"/>
       <w:proofErr w:type="spellEnd"/>
     </w:p>
     <w:p/>
@@ -2614,7 +2603,7 @@
           <w:sz w:val="32"/>
         </w:rPr>
       </w:pPr>
-      <w:bookmarkStart w:id="4" w:name="_Toc532226252"/>
+      <w:bookmarkStart w:id="3" w:name="_Toc532226252"/>
       <w:proofErr w:type="spellStart"/>
       <w:r>
         <w:rPr>
@@ -2650,7 +2639,7 @@
         </w:rPr>
         <w:t>Instalación</w:t>
       </w:r>
-      <w:bookmarkEnd w:id="4"/>
+      <w:bookmarkEnd w:id="3"/>
       <w:proofErr w:type="spellEnd"/>
     </w:p>
     <w:p>
@@ -3087,7 +3076,7 @@
           <w:lang w:val="es-ES"/>
         </w:rPr>
       </w:pPr>
-      <w:bookmarkStart w:id="5" w:name="_Toc532226253"/>
+      <w:bookmarkStart w:id="4" w:name="_Toc532226253"/>
       <w:r>
         <w:rPr>
           <w:rStyle w:val="EstiloCuerpo"/>
@@ -3107,7 +3096,7 @@
         </w:rPr>
         <w:t xml:space="preserve"> de la aplicación</w:t>
       </w:r>
-      <w:bookmarkEnd w:id="5"/>
+      <w:bookmarkEnd w:id="4"/>
     </w:p>
     <w:p>
       <w:pPr>
@@ -4504,7 +4493,7 @@
           <w:lang w:val="es-ES"/>
         </w:rPr>
       </w:pPr>
-      <w:bookmarkStart w:id="6" w:name="_Toc532226254"/>
+      <w:bookmarkStart w:id="5" w:name="_Toc532226254"/>
       <w:r>
         <w:rPr>
           <w:rStyle w:val="EstiloCuerpo"/>
@@ -4514,7 +4503,7 @@
         </w:rPr>
         <w:t>Instalación de una compañía</w:t>
       </w:r>
-      <w:bookmarkEnd w:id="6"/>
+      <w:bookmarkEnd w:id="5"/>
     </w:p>
     <w:p>
       <w:pPr>
@@ -6295,14 +6284,14 @@
           <w:lang w:val="es-ES"/>
         </w:rPr>
       </w:pPr>
-      <w:bookmarkStart w:id="7" w:name="_Toc532226255"/>
+      <w:bookmarkStart w:id="6" w:name="_Toc532226255"/>
       <w:r>
         <w:rPr>
           <w:lang w:val="es-ES"/>
         </w:rPr>
         <w:t>Configuración</w:t>
       </w:r>
-      <w:bookmarkEnd w:id="7"/>
+      <w:bookmarkEnd w:id="6"/>
     </w:p>
     <w:p>
       <w:pPr>
@@ -7737,7 +7726,27 @@
         <w:rPr>
           <w:lang w:val="es-ES"/>
         </w:rPr>
-        <w:t>Revisar la seguridad para generar archivos CITI de compras y ventas</w:t>
+        <w:t xml:space="preserve">Revisar la seguridad </w:t>
+      </w:r>
+      <w:r>
+        <w:rPr>
+          <w:lang w:val="es-ES"/>
+        </w:rPr>
+        <w:t xml:space="preserve">BULK INSERT </w:t>
+      </w:r>
+      <w:bookmarkStart w:id="7" w:name="_GoBack"/>
+      <w:bookmarkEnd w:id="7"/>
+      <w:r>
+        <w:rPr>
+          <w:lang w:val="es-ES"/>
+        </w:rPr>
+        <w:t>para generar archivos CITI de compras y ventas</w:t>
+      </w:r>
+      <w:r>
+        <w:rPr>
+          <w:lang w:val="es-ES"/>
+        </w:rPr>
+        <w:t xml:space="preserve"> </w:t>
       </w:r>
     </w:p>
     <w:p>
@@ -11167,7 +11176,7 @@
               <w:sz w:val="16"/>
               <w:lang w:val="es-MX"/>
             </w:rPr>
-            <w:t>12</w:t>
+            <w:t>16</w:t>
           </w:r>
           <w:r>
             <w:rPr>
@@ -11602,29 +11611,15 @@
       </w:rPr>
       <w:instrText xml:space="preserve"> IF </w:instrText>
     </w:r>
-    <w:r>
-      <w:fldChar w:fldCharType="begin"/>
-    </w:r>
-    <w:r>
-      <w:instrText xml:space="preserve"> DOCPROPERTY  Confidential  \* MERGEFORMAT </w:instrText>
-    </w:r>
-    <w:r>
-      <w:fldChar w:fldCharType="separate"/>
-    </w:r>
-    <w:r>
-      <w:rPr>
-        <w:b/>
-        <w:bCs/>
-      </w:rPr>
-      <w:instrText>Error! Unknown document property name.</w:instrText>
-    </w:r>
-    <w:r>
-      <w:rPr>
-        <w:b/>
-        <w:bCs/>
-      </w:rPr>
-      <w:fldChar w:fldCharType="end"/>
-    </w:r>
+    <w:fldSimple w:instr=" DOCPROPERTY  Confidential  \* MERGEFORMAT ">
+      <w:r>
+        <w:rPr>
+          <w:b/>
+          <w:bCs/>
+        </w:rPr>
+        <w:instrText>Error! Unknown document property name.</w:instrText>
+      </w:r>
+    </w:fldSimple>
     <w:r>
       <w:rPr>
         <w:rFonts w:ascii="Calibri" w:hAnsi="Calibri"/>
@@ -15925,7 +15920,7 @@
 </file>
 
 <file path=customXml/itemProps1.xml><?xml version="1.0" encoding="utf-8"?>
-<ds:datastoreItem xmlns:ds="http://schemas.openxmlformats.org/officeDocument/2006/customXml" ds:itemID="{5834E666-9355-4670-84B8-9158CA4B8313}">
+<ds:datastoreItem xmlns:ds="http://schemas.openxmlformats.org/officeDocument/2006/customXml" ds:itemID="{109466BB-DCFB-40AA-9DA9-567736171077}">
   <ds:schemaRefs>
     <ds:schemaRef ds:uri="http://schemas.openxmlformats.org/officeDocument/2006/bibliography"/>
   </ds:schemaRefs>

</xml_diff>